<commit_message>
bug fixes, report generation changed
</commit_message>
<xml_diff>
--- a/templateAll.docx
+++ b/templateAll.docx
@@ -3996,6 +3996,22 @@
       </w:pPr>
       <w:r>
         <w:rPr>
+          <w:rtl w:val="0"/>
+        </w:rPr>
+      </w:r>
+    </w:p>
+    <w:p>
+      <w:pPr>
+        <w:keepNext w:val="1"/>
+        <w:spacing w:after="0" w:lineRule="auto"/>
+        <w:rPr>
+          <w:rFonts w:ascii="Times New Roman" w:cs="Times New Roman" w:eastAsia="Times New Roman" w:hAnsi="Times New Roman"/>
+          <w:sz w:val="24"/>
+          <w:szCs w:val="24"/>
+        </w:rPr>
+      </w:pPr>
+      <w:r>
+        <w:rPr>
           <w:rFonts w:ascii="Times New Roman" w:cs="Times New Roman" w:eastAsia="Times New Roman" w:hAnsi="Times New Roman"/>
           <w:sz w:val="24"/>
           <w:szCs w:val="24"/>
@@ -4017,7 +4033,7 @@
         <w:t xml:space="preserve">___________</w:t>
         <w:tab/>
         <w:tab/>
-        <w:t xml:space="preserve"> teacherInitials</w:t>
+        <w:t xml:space="preserve"> teacherInitials </w:t>
       </w:r>
       <w:r>
         <w:rPr>

</xml_diff>